<commit_message>
portfolio alparecer, final v1
</commit_message>
<xml_diff>
--- a/source/Doc1.docx
+++ b/source/Doc1.docx
@@ -1,6 +1,6 @@
 
 <file path=word/document.xml><?xml version="1.0" encoding="utf-8"?>
-<w:document xmlns:wpc="http://schemas.microsoft.com/office/word/2010/wordprocessingCanvas" xmlns:cx="http://schemas.microsoft.com/office/drawing/2014/chartex" xmlns:mc="http://schemas.openxmlformats.org/markup-compatibility/2006" xmlns:o="urn:schemas-microsoft-com:office:office" xmlns:r="http://schemas.openxmlformats.org/officeDocument/2006/relationships" xmlns:m="http://schemas.openxmlformats.org/officeDocument/2006/math" xmlns:v="urn:schemas-microsoft-com:vml" xmlns:wp14="http://schemas.microsoft.com/office/word/2010/wordprocessingDrawing" xmlns:wp="http://schemas.openxmlformats.org/drawingml/2006/wordprocessingDrawing" xmlns:w10="urn:schemas-microsoft-com:office:word" xmlns:w="http://schemas.openxmlformats.org/wordprocessingml/2006/main" xmlns:w14="http://schemas.microsoft.com/office/word/2010/wordml" xmlns:w15="http://schemas.microsoft.com/office/word/2012/wordml" xmlns:w16se="http://schemas.microsoft.com/office/word/2015/wordml/symex" xmlns:wpg="http://schemas.microsoft.com/office/word/2010/wordprocessingGroup" xmlns:wpi="http://schemas.microsoft.com/office/word/2010/wordprocessingInk" xmlns:wne="http://schemas.microsoft.com/office/word/2006/wordml" xmlns:wps="http://schemas.microsoft.com/office/word/2010/wordprocessingShape" mc:Ignorable="w14 w15 w16se wp14">
+<w:document xmlns:wpc="http://schemas.microsoft.com/office/word/2010/wordprocessingCanvas" xmlns:cx="http://schemas.microsoft.com/office/drawing/2014/chartex" xmlns:cx1="http://schemas.microsoft.com/office/drawing/2015/9/8/chartex" xmlns:cx2="http://schemas.microsoft.com/office/drawing/2015/10/21/chartex" xmlns:cx3="http://schemas.microsoft.com/office/drawing/2016/5/9/chartex" xmlns:cx4="http://schemas.microsoft.com/office/drawing/2016/5/10/chartex" xmlns:cx5="http://schemas.microsoft.com/office/drawing/2016/5/11/chartex" xmlns:cx6="http://schemas.microsoft.com/office/drawing/2016/5/12/chartex" xmlns:cx7="http://schemas.microsoft.com/office/drawing/2016/5/13/chartex" xmlns:cx8="http://schemas.microsoft.com/office/drawing/2016/5/14/chartex" xmlns:mc="http://schemas.openxmlformats.org/markup-compatibility/2006" xmlns:aink="http://schemas.microsoft.com/office/drawing/2016/ink" xmlns:am3d="http://schemas.microsoft.com/office/drawing/2017/model3d" xmlns:o="urn:schemas-microsoft-com:office:office" xmlns:r="http://schemas.openxmlformats.org/officeDocument/2006/relationships" xmlns:m="http://schemas.openxmlformats.org/officeDocument/2006/math" xmlns:v="urn:schemas-microsoft-com:vml" xmlns:wp14="http://schemas.microsoft.com/office/word/2010/wordprocessingDrawing" xmlns:wp="http://schemas.openxmlformats.org/drawingml/2006/wordprocessingDrawing" xmlns:w10="urn:schemas-microsoft-com:office:word" xmlns:w="http://schemas.openxmlformats.org/wordprocessingml/2006/main" xmlns:w14="http://schemas.microsoft.com/office/word/2010/wordml" xmlns:w15="http://schemas.microsoft.com/office/word/2012/wordml" xmlns:w16cex="http://schemas.microsoft.com/office/word/2018/wordml/cex" xmlns:w16cid="http://schemas.microsoft.com/office/word/2016/wordml/cid" xmlns:w16="http://schemas.microsoft.com/office/word/2018/wordml" xmlns:w16sdtdh="http://schemas.microsoft.com/office/word/2020/wordml/sdtdatahash" xmlns:w16se="http://schemas.microsoft.com/office/word/2015/wordml/symex" xmlns:wpg="http://schemas.microsoft.com/office/word/2010/wordprocessingGroup" xmlns:wpi="http://schemas.microsoft.com/office/word/2010/wordprocessingInk" xmlns:wne="http://schemas.microsoft.com/office/word/2006/wordml" xmlns:wps="http://schemas.microsoft.com/office/word/2010/wordprocessingShape" mc:Ignorable="w14 w15 w16se w16cid w16 w16cex w16sdtdh wp14">
   <w:body>
     <w:p>
       <w:r>
@@ -932,20 +932,52 @@
                                 <w:rFonts w:ascii="Arial" w:hAnsi="Arial" w:cs="Arial"/>
                                 <w:lang w:val="es"/>
                               </w:rPr>
-                              <w:t xml:space="preserve"> Backend y F</w:t>
-                            </w:r>
+                              <w:t xml:space="preserve"> </w:t>
+                            </w:r>
+                            <w:proofErr w:type="spellStart"/>
                             <w:r>
                               <w:rPr>
                                 <w:rFonts w:ascii="Arial" w:hAnsi="Arial" w:cs="Arial"/>
                                 <w:lang w:val="es"/>
                               </w:rPr>
-                              <w:t xml:space="preserve">rontend. Con conocimiento en gran cantidad de </w:t>
-                            </w:r>
+                              <w:t>Backend</w:t>
+                            </w:r>
+                            <w:proofErr w:type="spellEnd"/>
                             <w:r>
                               <w:rPr>
                                 <w:rFonts w:ascii="Arial" w:hAnsi="Arial" w:cs="Arial"/>
                                 <w:lang w:val="es"/>
                               </w:rPr>
+                              <w:t xml:space="preserve"> y </w:t>
+                            </w:r>
+                            <w:proofErr w:type="spellStart"/>
+                            <w:r>
+                              <w:rPr>
+                                <w:rFonts w:ascii="Arial" w:hAnsi="Arial" w:cs="Arial"/>
+                                <w:lang w:val="es"/>
+                              </w:rPr>
+                              <w:t>F</w:t>
+                            </w:r>
+                            <w:r>
+                              <w:rPr>
+                                <w:rFonts w:ascii="Arial" w:hAnsi="Arial" w:cs="Arial"/>
+                                <w:lang w:val="es"/>
+                              </w:rPr>
+                              <w:t>rontend</w:t>
+                            </w:r>
+                            <w:proofErr w:type="spellEnd"/>
+                            <w:r>
+                              <w:rPr>
+                                <w:rFonts w:ascii="Arial" w:hAnsi="Arial" w:cs="Arial"/>
+                                <w:lang w:val="es"/>
+                              </w:rPr>
+                              <w:t xml:space="preserve">. Con conocimiento en gran cantidad de </w:t>
+                            </w:r>
+                            <w:r>
+                              <w:rPr>
+                                <w:rFonts w:ascii="Arial" w:hAnsi="Arial" w:cs="Arial"/>
+                                <w:lang w:val="es"/>
+                              </w:rPr>
                               <w:t>tecnologías</w:t>
                             </w:r>
                             <w:r>
@@ -1030,16 +1062,7 @@
                                 <w:rFonts w:ascii="Arial" w:hAnsi="Arial" w:cs="Arial"/>
                                 <w:lang w:val="es"/>
                               </w:rPr>
-                              <w:t>. Aspiro a formar parte de un proyecto y/o empresa destinada a un pue</w:t>
-                            </w:r>
-                            <w:bookmarkStart w:id="0" w:name="_GoBack"/>
-                            <w:bookmarkEnd w:id="0"/>
-                            <w:r>
-                              <w:rPr>
-                                <w:rFonts w:ascii="Arial" w:hAnsi="Arial" w:cs="Arial"/>
-                                <w:lang w:val="es"/>
-                              </w:rPr>
-                              <w:t xml:space="preserve">sto como programador, aportando de mis habilidades y aprendiendo en la </w:t>
+                              <w:t xml:space="preserve">. Aspiro a formar parte de un proyecto y/o empresa destinada a un puesto como programador, aportando de mis habilidades y aprendiendo en la </w:t>
                             </w:r>
                             <w:r>
                               <w:rPr>
@@ -1103,20 +1126,52 @@
                           <w:rFonts w:ascii="Arial" w:hAnsi="Arial" w:cs="Arial"/>
                           <w:lang w:val="es"/>
                         </w:rPr>
-                        <w:t xml:space="preserve"> Backend y F</w:t>
-                      </w:r>
+                        <w:t xml:space="preserve"> </w:t>
+                      </w:r>
+                      <w:proofErr w:type="spellStart"/>
                       <w:r>
                         <w:rPr>
                           <w:rFonts w:ascii="Arial" w:hAnsi="Arial" w:cs="Arial"/>
                           <w:lang w:val="es"/>
                         </w:rPr>
-                        <w:t xml:space="preserve">rontend. Con conocimiento en gran cantidad de </w:t>
-                      </w:r>
+                        <w:t>Backend</w:t>
+                      </w:r>
+                      <w:proofErr w:type="spellEnd"/>
                       <w:r>
                         <w:rPr>
                           <w:rFonts w:ascii="Arial" w:hAnsi="Arial" w:cs="Arial"/>
                           <w:lang w:val="es"/>
                         </w:rPr>
+                        <w:t xml:space="preserve"> y </w:t>
+                      </w:r>
+                      <w:proofErr w:type="spellStart"/>
+                      <w:r>
+                        <w:rPr>
+                          <w:rFonts w:ascii="Arial" w:hAnsi="Arial" w:cs="Arial"/>
+                          <w:lang w:val="es"/>
+                        </w:rPr>
+                        <w:t>F</w:t>
+                      </w:r>
+                      <w:r>
+                        <w:rPr>
+                          <w:rFonts w:ascii="Arial" w:hAnsi="Arial" w:cs="Arial"/>
+                          <w:lang w:val="es"/>
+                        </w:rPr>
+                        <w:t>rontend</w:t>
+                      </w:r>
+                      <w:proofErr w:type="spellEnd"/>
+                      <w:r>
+                        <w:rPr>
+                          <w:rFonts w:ascii="Arial" w:hAnsi="Arial" w:cs="Arial"/>
+                          <w:lang w:val="es"/>
+                        </w:rPr>
+                        <w:t xml:space="preserve">. Con conocimiento en gran cantidad de </w:t>
+                      </w:r>
+                      <w:r>
+                        <w:rPr>
+                          <w:rFonts w:ascii="Arial" w:hAnsi="Arial" w:cs="Arial"/>
+                          <w:lang w:val="es"/>
+                        </w:rPr>
                         <w:t>tecnologías</w:t>
                       </w:r>
                       <w:r>
@@ -1201,16 +1256,7 @@
                           <w:rFonts w:ascii="Arial" w:hAnsi="Arial" w:cs="Arial"/>
                           <w:lang w:val="es"/>
                         </w:rPr>
-                        <w:t>. Aspiro a formar parte de un proyecto y/o empresa destinada a un pue</w:t>
-                      </w:r>
-                      <w:bookmarkStart w:id="1" w:name="_GoBack"/>
-                      <w:bookmarkEnd w:id="1"/>
-                      <w:r>
-                        <w:rPr>
-                          <w:rFonts w:ascii="Arial" w:hAnsi="Arial" w:cs="Arial"/>
-                          <w:lang w:val="es"/>
-                        </w:rPr>
-                        <w:t xml:space="preserve">sto como programador, aportando de mis habilidades y aprendiendo en la </w:t>
+                        <w:t xml:space="preserve">. Aspiro a formar parte de un proyecto y/o empresa destinada a un puesto como programador, aportando de mis habilidades y aprendiendo en la </w:t>
                       </w:r>
                       <w:r>
                         <w:rPr>
@@ -1524,12 +1570,21 @@
                                 <w:color w:val="FFFFFF" w:themeColor="background1"/>
                               </w:rPr>
                             </w:pPr>
-                            <w:r>
-                              <w:rPr>
-                                <w:rFonts w:ascii="Arial" w:hAnsi="Arial" w:cs="Arial"/>
-                                <w:color w:val="FFFFFF" w:themeColor="background1"/>
-                              </w:rPr>
-                              <w:t>Mastermind 2022</w:t>
+                            <w:proofErr w:type="spellStart"/>
+                            <w:r>
+                              <w:rPr>
+                                <w:rFonts w:ascii="Arial" w:hAnsi="Arial" w:cs="Arial"/>
+                                <w:color w:val="FFFFFF" w:themeColor="background1"/>
+                              </w:rPr>
+                              <w:t>Mastermind</w:t>
+                            </w:r>
+                            <w:proofErr w:type="spellEnd"/>
+                            <w:r>
+                              <w:rPr>
+                                <w:rFonts w:ascii="Arial" w:hAnsi="Arial" w:cs="Arial"/>
+                                <w:color w:val="FFFFFF" w:themeColor="background1"/>
+                              </w:rPr>
+                              <w:t xml:space="preserve"> 2022</w:t>
                             </w:r>
                           </w:p>
                           <w:p>
@@ -1563,7 +1618,23 @@
                                 <w:rFonts w:ascii="Arial" w:hAnsi="Arial" w:cs="Arial"/>
                                 <w:color w:val="FFFFFF" w:themeColor="background1"/>
                               </w:rPr>
-                              <w:t>Programación (poo)</w:t>
+                              <w:t>Programación (</w:t>
+                            </w:r>
+                            <w:proofErr w:type="spellStart"/>
+                            <w:r>
+                              <w:rPr>
+                                <w:rFonts w:ascii="Arial" w:hAnsi="Arial" w:cs="Arial"/>
+                                <w:color w:val="FFFFFF" w:themeColor="background1"/>
+                              </w:rPr>
+                              <w:t>poo</w:t>
+                            </w:r>
+                            <w:proofErr w:type="spellEnd"/>
+                            <w:r>
+                              <w:rPr>
+                                <w:rFonts w:ascii="Arial" w:hAnsi="Arial" w:cs="Arial"/>
+                                <w:color w:val="FFFFFF" w:themeColor="background1"/>
+                              </w:rPr>
+                              <w:t>)</w:t>
                             </w:r>
                           </w:p>
                           <w:p>
@@ -1574,12 +1645,21 @@
                                 <w:color w:val="FFFFFF" w:themeColor="background1"/>
                               </w:rPr>
                             </w:pPr>
-                            <w:r>
-                              <w:rPr>
-                                <w:rFonts w:ascii="Arial" w:hAnsi="Arial" w:cs="Arial"/>
-                                <w:color w:val="FFFFFF" w:themeColor="background1"/>
-                              </w:rPr>
-                              <w:t>Platzi 2021</w:t>
+                            <w:proofErr w:type="spellStart"/>
+                            <w:r>
+                              <w:rPr>
+                                <w:rFonts w:ascii="Arial" w:hAnsi="Arial" w:cs="Arial"/>
+                                <w:color w:val="FFFFFF" w:themeColor="background1"/>
+                              </w:rPr>
+                              <w:t>Platzi</w:t>
+                            </w:r>
+                            <w:proofErr w:type="spellEnd"/>
+                            <w:r>
+                              <w:rPr>
+                                <w:rFonts w:ascii="Arial" w:hAnsi="Arial" w:cs="Arial"/>
+                                <w:color w:val="FFFFFF" w:themeColor="background1"/>
+                              </w:rPr>
+                              <w:t xml:space="preserve"> 2021</w:t>
                             </w:r>
                             <w:r>
                               <w:rPr>
@@ -1889,12 +1969,21 @@
                           <w:color w:val="FFFFFF" w:themeColor="background1"/>
                         </w:rPr>
                       </w:pPr>
-                      <w:r>
-                        <w:rPr>
-                          <w:rFonts w:ascii="Arial" w:hAnsi="Arial" w:cs="Arial"/>
-                          <w:color w:val="FFFFFF" w:themeColor="background1"/>
-                        </w:rPr>
-                        <w:t>Mastermind 2022</w:t>
+                      <w:proofErr w:type="spellStart"/>
+                      <w:r>
+                        <w:rPr>
+                          <w:rFonts w:ascii="Arial" w:hAnsi="Arial" w:cs="Arial"/>
+                          <w:color w:val="FFFFFF" w:themeColor="background1"/>
+                        </w:rPr>
+                        <w:t>Mastermind</w:t>
+                      </w:r>
+                      <w:proofErr w:type="spellEnd"/>
+                      <w:r>
+                        <w:rPr>
+                          <w:rFonts w:ascii="Arial" w:hAnsi="Arial" w:cs="Arial"/>
+                          <w:color w:val="FFFFFF" w:themeColor="background1"/>
+                        </w:rPr>
+                        <w:t xml:space="preserve"> 2022</w:t>
                       </w:r>
                     </w:p>
                     <w:p>
@@ -1928,7 +2017,23 @@
                           <w:rFonts w:ascii="Arial" w:hAnsi="Arial" w:cs="Arial"/>
                           <w:color w:val="FFFFFF" w:themeColor="background1"/>
                         </w:rPr>
-                        <w:t>Programación (poo)</w:t>
+                        <w:t>Programación (</w:t>
+                      </w:r>
+                      <w:proofErr w:type="spellStart"/>
+                      <w:r>
+                        <w:rPr>
+                          <w:rFonts w:ascii="Arial" w:hAnsi="Arial" w:cs="Arial"/>
+                          <w:color w:val="FFFFFF" w:themeColor="background1"/>
+                        </w:rPr>
+                        <w:t>poo</w:t>
+                      </w:r>
+                      <w:proofErr w:type="spellEnd"/>
+                      <w:r>
+                        <w:rPr>
+                          <w:rFonts w:ascii="Arial" w:hAnsi="Arial" w:cs="Arial"/>
+                          <w:color w:val="FFFFFF" w:themeColor="background1"/>
+                        </w:rPr>
+                        <w:t>)</w:t>
                       </w:r>
                     </w:p>
                     <w:p>
@@ -1939,12 +2044,21 @@
                           <w:color w:val="FFFFFF" w:themeColor="background1"/>
                         </w:rPr>
                       </w:pPr>
-                      <w:r>
-                        <w:rPr>
-                          <w:rFonts w:ascii="Arial" w:hAnsi="Arial" w:cs="Arial"/>
-                          <w:color w:val="FFFFFF" w:themeColor="background1"/>
-                        </w:rPr>
-                        <w:t>Platzi 2021</w:t>
+                      <w:proofErr w:type="spellStart"/>
+                      <w:r>
+                        <w:rPr>
+                          <w:rFonts w:ascii="Arial" w:hAnsi="Arial" w:cs="Arial"/>
+                          <w:color w:val="FFFFFF" w:themeColor="background1"/>
+                        </w:rPr>
+                        <w:t>Platzi</w:t>
+                      </w:r>
+                      <w:proofErr w:type="spellEnd"/>
+                      <w:r>
+                        <w:rPr>
+                          <w:rFonts w:ascii="Arial" w:hAnsi="Arial" w:cs="Arial"/>
+                          <w:color w:val="FFFFFF" w:themeColor="background1"/>
+                        </w:rPr>
+                        <w:t xml:space="preserve"> 2021</w:t>
                       </w:r>
                       <w:r>
                         <w:rPr>
@@ -2195,6 +2309,9 @@
                             <w:r>
                               <w:tab/>
                             </w:r>
+                            <w:r>
+                              <w:t>(aquí pondrás tus futuros proyectos)</w:t>
+                            </w:r>
                           </w:p>
                         </w:txbxContent>
                       </wps:txbx>
@@ -2221,6 +2338,9 @@
                     <w:p>
                       <w:r>
                         <w:tab/>
+                      </w:r>
+                      <w:r>
+                        <w:t>(aquí pondrás tus futuros proyectos)</w:t>
                       </w:r>
                     </w:p>
                   </w:txbxContent>
@@ -2367,7 +2487,23 @@
                                 <w:rFonts w:ascii="Arial" w:hAnsi="Arial" w:cs="Arial"/>
                                 <w:color w:val="FFFFFF" w:themeColor="background1"/>
                               </w:rPr>
-                              <w:t xml:space="preserve"> Francés A2.</w:t>
+                              <w:t xml:space="preserve"> </w:t>
+                            </w:r>
+                            <w:proofErr w:type="gramStart"/>
+                            <w:r>
+                              <w:rPr>
+                                <w:rFonts w:ascii="Arial" w:hAnsi="Arial" w:cs="Arial"/>
+                                <w:color w:val="FFFFFF" w:themeColor="background1"/>
+                              </w:rPr>
+                              <w:t>Francés</w:t>
+                            </w:r>
+                            <w:proofErr w:type="gramEnd"/>
+                            <w:r>
+                              <w:rPr>
+                                <w:rFonts w:ascii="Arial" w:hAnsi="Arial" w:cs="Arial"/>
+                                <w:color w:val="FFFFFF" w:themeColor="background1"/>
+                              </w:rPr>
+                              <w:t xml:space="preserve"> A2.</w:t>
                             </w:r>
                           </w:p>
                           <w:p>
@@ -2385,15 +2521,7 @@
                                 <w:b/>
                                 <w:color w:val="FFFFFF" w:themeColor="background1"/>
                               </w:rPr>
-                              <w:t>•</w:t>
-                            </w:r>
-                            <w:r>
-                              <w:rPr>
-                                <w:rFonts w:ascii="Arial" w:hAnsi="Arial" w:cs="Arial"/>
-                                <w:b/>
-                                <w:color w:val="FFFFFF" w:themeColor="background1"/>
-                              </w:rPr>
-                              <w:t xml:space="preserve"> </w:t>
+                              <w:t xml:space="preserve">• </w:t>
                             </w:r>
                             <w:r>
                               <w:rPr>
@@ -2526,7 +2654,23 @@
                           <w:rFonts w:ascii="Arial" w:hAnsi="Arial" w:cs="Arial"/>
                           <w:color w:val="FFFFFF" w:themeColor="background1"/>
                         </w:rPr>
-                        <w:t xml:space="preserve"> Francés A2.</w:t>
+                        <w:t xml:space="preserve"> </w:t>
+                      </w:r>
+                      <w:proofErr w:type="gramStart"/>
+                      <w:r>
+                        <w:rPr>
+                          <w:rFonts w:ascii="Arial" w:hAnsi="Arial" w:cs="Arial"/>
+                          <w:color w:val="FFFFFF" w:themeColor="background1"/>
+                        </w:rPr>
+                        <w:t>Francés</w:t>
+                      </w:r>
+                      <w:proofErr w:type="gramEnd"/>
+                      <w:r>
+                        <w:rPr>
+                          <w:rFonts w:ascii="Arial" w:hAnsi="Arial" w:cs="Arial"/>
+                          <w:color w:val="FFFFFF" w:themeColor="background1"/>
+                        </w:rPr>
+                        <w:t xml:space="preserve"> A2.</w:t>
                       </w:r>
                     </w:p>
                     <w:p>
@@ -2544,15 +2688,7 @@
                           <w:b/>
                           <w:color w:val="FFFFFF" w:themeColor="background1"/>
                         </w:rPr>
-                        <w:t>•</w:t>
-                      </w:r>
-                      <w:r>
-                        <w:rPr>
-                          <w:rFonts w:ascii="Arial" w:hAnsi="Arial" w:cs="Arial"/>
-                          <w:b/>
-                          <w:color w:val="FFFFFF" w:themeColor="background1"/>
-                        </w:rPr>
-                        <w:t xml:space="preserve"> </w:t>
+                        <w:t xml:space="preserve">• </w:t>
                       </w:r>
                       <w:r>
                         <w:rPr>
@@ -2605,7 +2741,7 @@
         <mc:AlternateContent>
           <mc:Choice Requires="wps">
             <w:drawing>
-              <wp:anchor distT="0" distB="0" distL="114300" distR="114300" simplePos="0" relativeHeight="251695104" behindDoc="0" locked="0" layoutInCell="1" allowOverlap="1">
+              <wp:anchor distT="0" distB="0" distL="114300" distR="114300" simplePos="0" relativeHeight="251695104" behindDoc="0" locked="0" layoutInCell="1" allowOverlap="1" wp14:anchorId="5962D040" wp14:editId="3EDC0A88">
                 <wp:simplePos x="0" y="0"/>
                 <wp:positionH relativeFrom="column">
                   <wp:align>left</wp:align>
@@ -2693,7 +2829,7 @@
           </mc:Choice>
           <mc:Fallback>
             <w:pict>
-              <v:roundrect id="Rectángulo redondeado 32" o:spid="_x0000_s1035" style="position:absolute;margin-left:0;margin-top:62pt;width:127.4pt;height:30.85pt;z-index:251695104;visibility:visible;mso-wrap-style:square;mso-width-percent:0;mso-wrap-distance-left:9pt;mso-wrap-distance-top:0;mso-wrap-distance-right:9pt;mso-wrap-distance-bottom:0;mso-position-horizontal:left;mso-position-horizontal-relative:text;mso-position-vertical:absolute;mso-position-vertical-relative:text;mso-width-percent:0;mso-width-relative:margin;v-text-anchor:middle" arcsize="10923f" o:gfxdata="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" fillcolor="black [3213]" strokecolor="white [3212]" strokeweight="1pt">
+              <v:roundrect w14:anchorId="5962D040" id="Rectángulo redondeado 32" o:spid="_x0000_s1035" style="position:absolute;margin-left:0;margin-top:62pt;width:127.4pt;height:30.85pt;z-index:251695104;visibility:visible;mso-wrap-style:square;mso-width-percent:0;mso-wrap-distance-left:9pt;mso-wrap-distance-top:0;mso-wrap-distance-right:9pt;mso-wrap-distance-bottom:0;mso-position-horizontal:left;mso-position-horizontal-relative:text;mso-position-vertical:absolute;mso-position-vertical-relative:text;mso-width-percent:0;mso-width-relative:margin;v-text-anchor:middle" arcsize="10923f" o:gfxdata="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" fillcolor="black [3213]" strokecolor="white [3212]" strokeweight="1pt">
                 <v:stroke joinstyle="miter"/>
                 <v:textbox>
                   <w:txbxContent>
@@ -2737,7 +2873,7 @@
 </file>
 
 <file path=word/endnotes.xml><?xml version="1.0" encoding="utf-8"?>
-<w:endnotes xmlns:wpc="http://schemas.microsoft.com/office/word/2010/wordprocessingCanvas" xmlns:cx="http://schemas.microsoft.com/office/drawing/2014/chartex" xmlns:mc="http://schemas.openxmlformats.org/markup-compatibility/2006" xmlns:o="urn:schemas-microsoft-com:office:office" xmlns:r="http://schemas.openxmlformats.org/officeDocument/2006/relationships" xmlns:m="http://schemas.openxmlformats.org/officeDocument/2006/math" xmlns:v="urn:schemas-microsoft-com:vml" xmlns:wp14="http://schemas.microsoft.com/office/word/2010/wordprocessingDrawing" xmlns:wp="http://schemas.openxmlformats.org/drawingml/2006/wordprocessingDrawing" xmlns:w10="urn:schemas-microsoft-com:office:word" xmlns:w="http://schemas.openxmlformats.org/wordprocessingml/2006/main" xmlns:w14="http://schemas.microsoft.com/office/word/2010/wordml" xmlns:w15="http://schemas.microsoft.com/office/word/2012/wordml" xmlns:w16se="http://schemas.microsoft.com/office/word/2015/wordml/symex" xmlns:wpg="http://schemas.microsoft.com/office/word/2010/wordprocessingGroup" xmlns:wpi="http://schemas.microsoft.com/office/word/2010/wordprocessingInk" xmlns:wne="http://schemas.microsoft.com/office/word/2006/wordml" xmlns:wps="http://schemas.microsoft.com/office/word/2010/wordprocessingShape" mc:Ignorable="w14 w15 w16se wp14">
+<w:endnotes xmlns:wpc="http://schemas.microsoft.com/office/word/2010/wordprocessingCanvas" xmlns:cx="http://schemas.microsoft.com/office/drawing/2014/chartex" xmlns:cx1="http://schemas.microsoft.com/office/drawing/2015/9/8/chartex" xmlns:cx2="http://schemas.microsoft.com/office/drawing/2015/10/21/chartex" xmlns:cx3="http://schemas.microsoft.com/office/drawing/2016/5/9/chartex" xmlns:cx4="http://schemas.microsoft.com/office/drawing/2016/5/10/chartex" xmlns:cx5="http://schemas.microsoft.com/office/drawing/2016/5/11/chartex" xmlns:cx6="http://schemas.microsoft.com/office/drawing/2016/5/12/chartex" xmlns:cx7="http://schemas.microsoft.com/office/drawing/2016/5/13/chartex" xmlns:cx8="http://schemas.microsoft.com/office/drawing/2016/5/14/chartex" xmlns:mc="http://schemas.openxmlformats.org/markup-compatibility/2006" xmlns:aink="http://schemas.microsoft.com/office/drawing/2016/ink" xmlns:am3d="http://schemas.microsoft.com/office/drawing/2017/model3d" xmlns:o="urn:schemas-microsoft-com:office:office" xmlns:r="http://schemas.openxmlformats.org/officeDocument/2006/relationships" xmlns:m="http://schemas.openxmlformats.org/officeDocument/2006/math" xmlns:v="urn:schemas-microsoft-com:vml" xmlns:wp14="http://schemas.microsoft.com/office/word/2010/wordprocessingDrawing" xmlns:wp="http://schemas.openxmlformats.org/drawingml/2006/wordprocessingDrawing" xmlns:w10="urn:schemas-microsoft-com:office:word" xmlns:w="http://schemas.openxmlformats.org/wordprocessingml/2006/main" xmlns:w14="http://schemas.microsoft.com/office/word/2010/wordml" xmlns:w15="http://schemas.microsoft.com/office/word/2012/wordml" xmlns:w16cex="http://schemas.microsoft.com/office/word/2018/wordml/cex" xmlns:w16cid="http://schemas.microsoft.com/office/word/2016/wordml/cid" xmlns:w16="http://schemas.microsoft.com/office/word/2018/wordml" xmlns:w16sdtdh="http://schemas.microsoft.com/office/word/2020/wordml/sdtdatahash" xmlns:w16se="http://schemas.microsoft.com/office/word/2015/wordml/symex" xmlns:wpg="http://schemas.microsoft.com/office/word/2010/wordprocessingGroup" xmlns:wpi="http://schemas.microsoft.com/office/word/2010/wordprocessingInk" xmlns:wne="http://schemas.microsoft.com/office/word/2006/wordml" xmlns:wps="http://schemas.microsoft.com/office/word/2010/wordprocessingShape" mc:Ignorable="w14 w15 w16se w16cid w16 w16cex w16sdtdh wp14">
   <w:endnote w:type="separator" w:id="-1">
     <w:p>
       <w:pPr>
@@ -2762,7 +2898,7 @@
 </file>
 
 <file path=word/footnotes.xml><?xml version="1.0" encoding="utf-8"?>
-<w:footnotes xmlns:wpc="http://schemas.microsoft.com/office/word/2010/wordprocessingCanvas" xmlns:cx="http://schemas.microsoft.com/office/drawing/2014/chartex" xmlns:mc="http://schemas.openxmlformats.org/markup-compatibility/2006" xmlns:o="urn:schemas-microsoft-com:office:office" xmlns:r="http://schemas.openxmlformats.org/officeDocument/2006/relationships" xmlns:m="http://schemas.openxmlformats.org/officeDocument/2006/math" xmlns:v="urn:schemas-microsoft-com:vml" xmlns:wp14="http://schemas.microsoft.com/office/word/2010/wordprocessingDrawing" xmlns:wp="http://schemas.openxmlformats.org/drawingml/2006/wordprocessingDrawing" xmlns:w10="urn:schemas-microsoft-com:office:word" xmlns:w="http://schemas.openxmlformats.org/wordprocessingml/2006/main" xmlns:w14="http://schemas.microsoft.com/office/word/2010/wordml" xmlns:w15="http://schemas.microsoft.com/office/word/2012/wordml" xmlns:w16se="http://schemas.microsoft.com/office/word/2015/wordml/symex" xmlns:wpg="http://schemas.microsoft.com/office/word/2010/wordprocessingGroup" xmlns:wpi="http://schemas.microsoft.com/office/word/2010/wordprocessingInk" xmlns:wne="http://schemas.microsoft.com/office/word/2006/wordml" xmlns:wps="http://schemas.microsoft.com/office/word/2010/wordprocessingShape" mc:Ignorable="w14 w15 w16se wp14">
+<w:footnotes xmlns:wpc="http://schemas.microsoft.com/office/word/2010/wordprocessingCanvas" xmlns:cx="http://schemas.microsoft.com/office/drawing/2014/chartex" xmlns:cx1="http://schemas.microsoft.com/office/drawing/2015/9/8/chartex" xmlns:cx2="http://schemas.microsoft.com/office/drawing/2015/10/21/chartex" xmlns:cx3="http://schemas.microsoft.com/office/drawing/2016/5/9/chartex" xmlns:cx4="http://schemas.microsoft.com/office/drawing/2016/5/10/chartex" xmlns:cx5="http://schemas.microsoft.com/office/drawing/2016/5/11/chartex" xmlns:cx6="http://schemas.microsoft.com/office/drawing/2016/5/12/chartex" xmlns:cx7="http://schemas.microsoft.com/office/drawing/2016/5/13/chartex" xmlns:cx8="http://schemas.microsoft.com/office/drawing/2016/5/14/chartex" xmlns:mc="http://schemas.openxmlformats.org/markup-compatibility/2006" xmlns:aink="http://schemas.microsoft.com/office/drawing/2016/ink" xmlns:am3d="http://schemas.microsoft.com/office/drawing/2017/model3d" xmlns:o="urn:schemas-microsoft-com:office:office" xmlns:r="http://schemas.openxmlformats.org/officeDocument/2006/relationships" xmlns:m="http://schemas.openxmlformats.org/officeDocument/2006/math" xmlns:v="urn:schemas-microsoft-com:vml" xmlns:wp14="http://schemas.microsoft.com/office/word/2010/wordprocessingDrawing" xmlns:wp="http://schemas.openxmlformats.org/drawingml/2006/wordprocessingDrawing" xmlns:w10="urn:schemas-microsoft-com:office:word" xmlns:w="http://schemas.openxmlformats.org/wordprocessingml/2006/main" xmlns:w14="http://schemas.microsoft.com/office/word/2010/wordml" xmlns:w15="http://schemas.microsoft.com/office/word/2012/wordml" xmlns:w16cex="http://schemas.microsoft.com/office/word/2018/wordml/cex" xmlns:w16cid="http://schemas.microsoft.com/office/word/2016/wordml/cid" xmlns:w16="http://schemas.microsoft.com/office/word/2018/wordml" xmlns:w16sdtdh="http://schemas.microsoft.com/office/word/2020/wordml/sdtdatahash" xmlns:w16se="http://schemas.microsoft.com/office/word/2015/wordml/symex" xmlns:wpg="http://schemas.microsoft.com/office/word/2010/wordprocessingGroup" xmlns:wpi="http://schemas.microsoft.com/office/word/2010/wordprocessingInk" xmlns:wne="http://schemas.microsoft.com/office/word/2006/wordml" xmlns:wps="http://schemas.microsoft.com/office/word/2010/wordprocessingShape" mc:Ignorable="w14 w15 w16se w16cid w16 w16cex w16sdtdh wp14">
   <w:footnote w:type="separator" w:id="-1">
     <w:p>
       <w:pPr>
@@ -2787,7 +2923,7 @@
 </file>
 
 <file path=word/numbering.xml><?xml version="1.0" encoding="utf-8"?>
-<w:numbering xmlns:wpc="http://schemas.microsoft.com/office/word/2010/wordprocessingCanvas" xmlns:cx="http://schemas.microsoft.com/office/drawing/2014/chartex" xmlns:mc="http://schemas.openxmlformats.org/markup-compatibility/2006" xmlns:o="urn:schemas-microsoft-com:office:office" xmlns:r="http://schemas.openxmlformats.org/officeDocument/2006/relationships" xmlns:m="http://schemas.openxmlformats.org/officeDocument/2006/math" xmlns:v="urn:schemas-microsoft-com:vml" xmlns:wp14="http://schemas.microsoft.com/office/word/2010/wordprocessingDrawing" xmlns:wp="http://schemas.openxmlformats.org/drawingml/2006/wordprocessingDrawing" xmlns:w10="urn:schemas-microsoft-com:office:word" xmlns:w="http://schemas.openxmlformats.org/wordprocessingml/2006/main" xmlns:w14="http://schemas.microsoft.com/office/word/2010/wordml" xmlns:w15="http://schemas.microsoft.com/office/word/2012/wordml" xmlns:w16se="http://schemas.microsoft.com/office/word/2015/wordml/symex" xmlns:wpg="http://schemas.microsoft.com/office/word/2010/wordprocessingGroup" xmlns:wpi="http://schemas.microsoft.com/office/word/2010/wordprocessingInk" xmlns:wne="http://schemas.microsoft.com/office/word/2006/wordml" xmlns:wps="http://schemas.microsoft.com/office/word/2010/wordprocessingShape" mc:Ignorable="w14 w15 w16se wp14">
+<w:numbering xmlns:wpc="http://schemas.microsoft.com/office/word/2010/wordprocessingCanvas" xmlns:cx="http://schemas.microsoft.com/office/drawing/2014/chartex" xmlns:cx1="http://schemas.microsoft.com/office/drawing/2015/9/8/chartex" xmlns:cx2="http://schemas.microsoft.com/office/drawing/2015/10/21/chartex" xmlns:cx3="http://schemas.microsoft.com/office/drawing/2016/5/9/chartex" xmlns:cx4="http://schemas.microsoft.com/office/drawing/2016/5/10/chartex" xmlns:cx5="http://schemas.microsoft.com/office/drawing/2016/5/11/chartex" xmlns:cx6="http://schemas.microsoft.com/office/drawing/2016/5/12/chartex" xmlns:cx7="http://schemas.microsoft.com/office/drawing/2016/5/13/chartex" xmlns:cx8="http://schemas.microsoft.com/office/drawing/2016/5/14/chartex" xmlns:mc="http://schemas.openxmlformats.org/markup-compatibility/2006" xmlns:aink="http://schemas.microsoft.com/office/drawing/2016/ink" xmlns:am3d="http://schemas.microsoft.com/office/drawing/2017/model3d" xmlns:o="urn:schemas-microsoft-com:office:office" xmlns:r="http://schemas.openxmlformats.org/officeDocument/2006/relationships" xmlns:m="http://schemas.openxmlformats.org/officeDocument/2006/math" xmlns:v="urn:schemas-microsoft-com:vml" xmlns:wp14="http://schemas.microsoft.com/office/word/2010/wordprocessingDrawing" xmlns:wp="http://schemas.openxmlformats.org/drawingml/2006/wordprocessingDrawing" xmlns:w10="urn:schemas-microsoft-com:office:word" xmlns:w="http://schemas.openxmlformats.org/wordprocessingml/2006/main" xmlns:w14="http://schemas.microsoft.com/office/word/2010/wordml" xmlns:w15="http://schemas.microsoft.com/office/word/2012/wordml" xmlns:w16cex="http://schemas.microsoft.com/office/word/2018/wordml/cex" xmlns:w16cid="http://schemas.microsoft.com/office/word/2016/wordml/cid" xmlns:w16="http://schemas.microsoft.com/office/word/2018/wordml" xmlns:w16sdtdh="http://schemas.microsoft.com/office/word/2020/wordml/sdtdatahash" xmlns:w16se="http://schemas.microsoft.com/office/word/2015/wordml/symex" xmlns:wpg="http://schemas.microsoft.com/office/word/2010/wordprocessingGroup" xmlns:wpi="http://schemas.microsoft.com/office/word/2010/wordprocessingInk" xmlns:wne="http://schemas.microsoft.com/office/word/2006/wordml" xmlns:wps="http://schemas.microsoft.com/office/word/2010/wordprocessingShape" mc:Ignorable="w14 w15 w16se w16cid w16 w16cex w16sdtdh wp14">
   <w:abstractNum w:abstractNumId="0" w15:restartNumberingAfterBreak="0">
     <w:nsid w:val="017C2BD5"/>
     <w:multiLevelType w:val="hybridMultilevel"/>
@@ -3381,7 +3517,7 @@
 </file>
 
 <file path=word/styles.xml><?xml version="1.0" encoding="utf-8"?>
-<w:styles xmlns:mc="http://schemas.openxmlformats.org/markup-compatibility/2006" xmlns:r="http://schemas.openxmlformats.org/officeDocument/2006/relationships" xmlns:w="http://schemas.openxmlformats.org/wordprocessingml/2006/main" xmlns:w14="http://schemas.microsoft.com/office/word/2010/wordml" xmlns:w15="http://schemas.microsoft.com/office/word/2012/wordml" xmlns:w16se="http://schemas.microsoft.com/office/word/2015/wordml/symex" mc:Ignorable="w14 w15 w16se">
+<w:styles xmlns:mc="http://schemas.openxmlformats.org/markup-compatibility/2006" xmlns:r="http://schemas.openxmlformats.org/officeDocument/2006/relationships" xmlns:w="http://schemas.openxmlformats.org/wordprocessingml/2006/main" xmlns:w14="http://schemas.microsoft.com/office/word/2010/wordml" xmlns:w15="http://schemas.microsoft.com/office/word/2012/wordml" xmlns:w16cex="http://schemas.microsoft.com/office/word/2018/wordml/cex" xmlns:w16cid="http://schemas.microsoft.com/office/word/2016/wordml/cid" xmlns:w16="http://schemas.microsoft.com/office/word/2018/wordml" xmlns:w16sdtdh="http://schemas.microsoft.com/office/word/2020/wordml/sdtdatahash" xmlns:w16se="http://schemas.microsoft.com/office/word/2015/wordml/symex" mc:Ignorable="w14 w15 w16se w16cid w16 w16cex w16sdtdh">
   <w:docDefaults>
     <w:rPrDefault>
       <w:rPr>
@@ -3397,7 +3533,7 @@
       </w:pPr>
     </w:pPrDefault>
   </w:docDefaults>
-  <w:latentStyles w:defLockedState="0" w:defUIPriority="99" w:defSemiHidden="0" w:defUnhideWhenUsed="0" w:defQFormat="0" w:count="371">
+  <w:latentStyles w:defLockedState="0" w:defUIPriority="99" w:defSemiHidden="0" w:defUnhideWhenUsed="0" w:defQFormat="0" w:count="376">
     <w:lsdException w:name="Normal" w:uiPriority="0" w:qFormat="1"/>
     <w:lsdException w:name="heading 1" w:uiPriority="9" w:qFormat="1"/>
     <w:lsdException w:name="heading 2" w:semiHidden="1" w:uiPriority="9" w:unhideWhenUsed="1" w:qFormat="1"/>
@@ -3503,7 +3639,6 @@
     <w:lsdException w:name="HTML Sample" w:semiHidden="1" w:unhideWhenUsed="1"/>
     <w:lsdException w:name="HTML Typewriter" w:semiHidden="1" w:unhideWhenUsed="1"/>
     <w:lsdException w:name="HTML Variable" w:semiHidden="1" w:unhideWhenUsed="1"/>
-    <w:lsdException w:name="Normal Table" w:semiHidden="1" w:unhideWhenUsed="1"/>
     <w:lsdException w:name="annotation subject" w:semiHidden="1" w:unhideWhenUsed="1"/>
     <w:lsdException w:name="No List" w:semiHidden="1" w:unhideWhenUsed="1"/>
     <w:lsdException w:name="Outline List 1" w:semiHidden="1" w:unhideWhenUsed="1"/>
@@ -3546,11 +3681,8 @@
     <w:lsdException w:name="Table Contemporary" w:semiHidden="1" w:unhideWhenUsed="1"/>
     <w:lsdException w:name="Table Elegant" w:semiHidden="1" w:unhideWhenUsed="1"/>
     <w:lsdException w:name="Table Professional" w:semiHidden="1" w:unhideWhenUsed="1"/>
-    <w:lsdException w:name="Table Subtle 1" w:semiHidden="1" w:unhideWhenUsed="1"/>
     <w:lsdException w:name="Table Subtle 2" w:semiHidden="1" w:unhideWhenUsed="1"/>
     <w:lsdException w:name="Table Web 1" w:semiHidden="1" w:unhideWhenUsed="1"/>
-    <w:lsdException w:name="Table Web 2" w:semiHidden="1" w:unhideWhenUsed="1"/>
-    <w:lsdException w:name="Table Web 3" w:semiHidden="1" w:unhideWhenUsed="1"/>
     <w:lsdException w:name="Balloon Text" w:semiHidden="1" w:unhideWhenUsed="1"/>
     <w:lsdException w:name="Table Grid" w:uiPriority="39"/>
     <w:lsdException w:name="Table Theme" w:semiHidden="1" w:unhideWhenUsed="1"/>
@@ -3769,6 +3901,11 @@
     <w:lsdException w:name="List Table 5 Dark Accent 6" w:uiPriority="50"/>
     <w:lsdException w:name="List Table 6 Colorful Accent 6" w:uiPriority="51"/>
     <w:lsdException w:name="List Table 7 Colorful Accent 6" w:uiPriority="52"/>
+    <w:lsdException w:name="Mention" w:semiHidden="1" w:unhideWhenUsed="1"/>
+    <w:lsdException w:name="Smart Hyperlink" w:semiHidden="1" w:unhideWhenUsed="1"/>
+    <w:lsdException w:name="Hashtag" w:semiHidden="1" w:unhideWhenUsed="1"/>
+    <w:lsdException w:name="Unresolved Mention" w:semiHidden="1" w:unhideWhenUsed="1"/>
+    <w:lsdException w:name="Smart Link" w:semiHidden="1" w:unhideWhenUsed="1"/>
   </w:latentStyles>
   <w:style w:type="paragraph" w:default="1" w:styleId="Normal">
     <w:name w:val="Normal"/>
@@ -3778,6 +3915,7 @@
   <w:style w:type="character" w:default="1" w:styleId="Fuentedeprrafopredeter">
     <w:name w:val="Default Paragraph Font"/>
     <w:uiPriority w:val="1"/>
+    <w:semiHidden/>
     <w:unhideWhenUsed/>
   </w:style>
   <w:style w:type="table" w:default="1" w:styleId="Tablanormal">

</xml_diff>